<commit_message>
Initial PPT progress and Docx main points
</commit_message>
<xml_diff>
--- a/Spiritual Wellbeing IV Professional Development and Applied Research/XXXXXX_UEL2020732.docx
+++ b/Spiritual Wellbeing IV Professional Development and Applied Research/XXXXXX_UEL2020732.docx
@@ -355,6 +355,7 @@
         <w:rPr>
           <w:sz w:val="28"/>
           <w:szCs w:val="28"/>
+          <w:lang w:val="en-US"/>
         </w:rPr>
       </w:pPr>
       <w:r>
@@ -404,6 +405,7 @@
         <w:rPr>
           <w:sz w:val="28"/>
           <w:szCs w:val="28"/>
+          <w:lang w:val="en-US"/>
         </w:rPr>
       </w:pPr>
     </w:p>
@@ -549,9 +551,9 @@
           <w:iCs/>
           <w:sz w:val="28"/>
           <w:szCs w:val="28"/>
-        </w:rPr>
-      </w:pPr>
-      <w:proofErr w:type="spellStart"/>
+          <w:lang w:val="en-US"/>
+        </w:rPr>
+      </w:pPr>
       <w:r>
         <w:rPr>
           <w:rFonts w:cs="Arial"/>
@@ -561,10 +563,10 @@
           <w:iCs/>
           <w:sz w:val="28"/>
           <w:szCs w:val="28"/>
+          <w:lang w:val="en-US"/>
         </w:rPr>
         <w:t>Date</w:t>
       </w:r>
-      <w:proofErr w:type="spellEnd"/>
     </w:p>
     <w:p>
       <w:pPr>
@@ -580,6 +582,7 @@
           <w:color w:val="212529"/>
           <w:szCs w:val="24"/>
           <w:shd w:val="clear" w:color="auto" w:fill="FFFFFF"/>
+          <w:lang w:val="en-US"/>
         </w:rPr>
         <w:t>202</w:t>
       </w:r>
@@ -599,6 +602,7 @@
           <w:color w:val="212529"/>
           <w:szCs w:val="24"/>
           <w:shd w:val="clear" w:color="auto" w:fill="FFFFFF"/>
+          <w:lang w:val="en-US"/>
         </w:rPr>
         <w:t>/0</w:t>
       </w:r>
@@ -618,6 +622,7 @@
           <w:color w:val="212529"/>
           <w:szCs w:val="24"/>
           <w:shd w:val="clear" w:color="auto" w:fill="FFFFFF"/>
+          <w:lang w:val="en-US"/>
         </w:rPr>
         <w:t>/</w:t>
       </w:r>
@@ -4034,43 +4039,7 @@
           <w:szCs w:val="24"/>
           <w:lang w:val="en-US"/>
         </w:rPr>
-        <w:t>Competitive advantage</w:t>
-      </w:r>
-      <w:r>
-        <w:rPr>
-          <w:rFonts w:cs="Arial"/>
-          <w:color w:val="000000" w:themeColor="text1"/>
-          <w:szCs w:val="24"/>
-          <w:lang w:val="en-US"/>
-        </w:rPr>
-        <w:t xml:space="preserve">; </w:t>
-      </w:r>
-      <w:r>
-        <w:rPr>
-          <w:rFonts w:cs="Arial"/>
-          <w:color w:val="000000" w:themeColor="text1"/>
-          <w:szCs w:val="24"/>
-          <w:lang w:val="en-US"/>
-        </w:rPr>
-        <w:t>Strategic technology adoption</w:t>
-      </w:r>
-      <w:r>
-        <w:rPr>
-          <w:rFonts w:cs="Arial"/>
-          <w:color w:val="000000" w:themeColor="text1"/>
-          <w:szCs w:val="24"/>
-          <w:lang w:val="en-US"/>
-        </w:rPr>
-        <w:t xml:space="preserve">; </w:t>
-      </w:r>
-      <w:r>
-        <w:rPr>
-          <w:rFonts w:cs="Arial"/>
-          <w:color w:val="000000" w:themeColor="text1"/>
-          <w:szCs w:val="24"/>
-          <w:lang w:val="en-US"/>
-        </w:rPr>
-        <w:t>Ethical implications</w:t>
+        <w:t>Competitive advantage; Strategic technology adoption; Ethical implications</w:t>
       </w:r>
       <w:r>
         <w:rPr>
@@ -4098,7 +4067,7 @@
     </w:p>
     <w:p>
       <w:r>
-        <w:t xml:space="preserve">Αυτή η διατριβή αναλύει το ρόλο της τεχνολογίας στις παγκόσμιες επιχειρηματικές λειτουργίες, εστιάζοντας στα πιθανά οφέλη και προκλήσεις από τη χρήση αλγοριθμικών συστημάτων Αποκεντρωμένων Αυτόνομων Οργανισμών (DAO), WEB3.0, </w:t>
+        <w:t xml:space="preserve">Αυτή η διατριβή αναλύει το ρόλο της τεχνολογίας στις παγκόσμιες επιχειρηματικές λειτουργίες, εστιάζοντας στα πιθανά οφέλη και προκλήσεις από τη χρήση Αποκεντρωμένων Αυτόνομων Οργανισμών (DAO), WEB3.0, </w:t>
       </w:r>
       <w:proofErr w:type="spellStart"/>
       <w:r>
@@ -4122,7 +4091,22 @@
       </w:r>
       <w:proofErr w:type="spellEnd"/>
       <w:r>
-        <w:t xml:space="preserve"> and Human </w:t>
+        <w:t xml:space="preserve"> </w:t>
+      </w:r>
+      <w:r>
+        <w:t>και</w:t>
+      </w:r>
+      <w:r>
+        <w:t xml:space="preserve"> </w:t>
+      </w:r>
+      <w:r>
+        <w:t>αλγοριθμικών συστημάτων</w:t>
+      </w:r>
+      <w:r>
+        <w:t xml:space="preserve"> </w:t>
+      </w:r>
+      <w:r>
+        <w:t xml:space="preserve">Human </w:t>
       </w:r>
       <w:proofErr w:type="spellStart"/>
       <w:r>
@@ -4177,47 +4161,7 @@
           <w:color w:val="000000" w:themeColor="text1"/>
           <w:szCs w:val="24"/>
         </w:rPr>
-        <w:t>Δια λειτουργικότητα</w:t>
-      </w:r>
-      <w:r>
-        <w:rPr>
-          <w:rFonts w:cs="Arial"/>
-          <w:color w:val="000000" w:themeColor="text1"/>
-          <w:szCs w:val="24"/>
-        </w:rPr>
-        <w:t xml:space="preserve">; Αρχιτεκτονική της επιχείρησης; WEB3.0; Λήψη </w:t>
-      </w:r>
-      <w:r>
-        <w:rPr>
-          <w:rFonts w:cs="Arial"/>
-          <w:color w:val="000000" w:themeColor="text1"/>
-          <w:szCs w:val="24"/>
-        </w:rPr>
-        <w:t>απόφασης;</w:t>
-      </w:r>
-      <w:r>
-        <w:rPr>
-          <w:rFonts w:cs="Arial"/>
-          <w:color w:val="000000" w:themeColor="text1"/>
-          <w:szCs w:val="24"/>
-        </w:rPr>
-        <w:t xml:space="preserve"> Παγκόσμια επιχειρηματική δραστηριότητα; Ανταγωνιστικό πλεονέκτημα</w:t>
-      </w:r>
-      <w:r>
-        <w:rPr>
-          <w:rFonts w:cs="Arial"/>
-          <w:color w:val="000000" w:themeColor="text1"/>
-          <w:szCs w:val="24"/>
-        </w:rPr>
-        <w:t xml:space="preserve">; </w:t>
-      </w:r>
-      <w:r>
-        <w:rPr>
-          <w:rFonts w:cs="Arial"/>
-          <w:color w:val="000000" w:themeColor="text1"/>
-          <w:szCs w:val="24"/>
-        </w:rPr>
-        <w:t>Στρατηγική υιοθέτηση τεχνολογίας; Ηθικές επιπτώσεις;</w:t>
+        <w:t>Δια λειτουργικότητα; Αρχιτεκτονική της επιχείρησης; WEB3.0; Λήψη απόφασης; Παγκόσμια επιχειρηματική δραστηριότητα; Ανταγωνιστικό πλεονέκτημα; Στρατηγική υιοθέτηση τεχνολογίας; Ηθικές επιπτώσεις;</w:t>
       </w:r>
     </w:p>
     <w:p>
@@ -4266,6 +4210,80 @@
     </w:p>
     <w:p>
       <w:pPr>
+        <w:pStyle w:val="ListParagraph"/>
+        <w:numPr>
+          <w:ilvl w:val="0"/>
+          <w:numId w:val="46"/>
+        </w:numPr>
+      </w:pPr>
+      <w:r>
+        <w:t>Συμβολή στην ακαδημαϊκή βιβλιογραφία σχετικά με τη χρήση της τεχνολογίας στις παγκόσμιες επιχειρηματικές δραστηριότητες, εντοπίζοντας βασικά οφέλη και προκλήσεις από τη χρήση DAO, WEB3.0, TOGAF και</w:t>
+      </w:r>
+      <w:r>
+        <w:t xml:space="preserve"> </w:t>
+      </w:r>
+      <w:r>
+        <w:t>αλγοριθμικών συστημάτων HRM.</w:t>
+      </w:r>
+    </w:p>
+    <w:p>
+      <w:pPr>
+        <w:pStyle w:val="ListParagraph"/>
+        <w:numPr>
+          <w:ilvl w:val="0"/>
+          <w:numId w:val="46"/>
+        </w:numPr>
+      </w:pPr>
+      <w:r>
+        <w:t>Προώθηση της κατανόησης του τρόπου με τον οποίο οι εταιρείες μπορούν να αξιοποιήσουν αποτελεσματικά αυτές τις τεχνολογίες για να βελτιώσουν τις παγκόσμιες επιχειρηματικές τους δραστηριότητες, προσφέροντας συστάσεις και βέλτιστες πρακτικές με βάση την ανασκόπηση της βιβλιογραφίας.</w:t>
+      </w:r>
+    </w:p>
+    <w:p>
+      <w:pPr>
+        <w:pStyle w:val="ListParagraph"/>
+        <w:numPr>
+          <w:ilvl w:val="0"/>
+          <w:numId w:val="46"/>
+        </w:numPr>
+      </w:pPr>
+      <w:r>
+        <w:t xml:space="preserve">Παροχή πληροφοριών σχετικά με το πώς οι αναδυόμενες τεχνολογίες, όπως το DAO, το WEB3.0 και το </w:t>
+      </w:r>
+      <w:proofErr w:type="spellStart"/>
+      <w:r>
+        <w:t>blockchain</w:t>
+      </w:r>
+      <w:proofErr w:type="spellEnd"/>
+      <w:r>
+        <w:t>, μπορούν να μεταμορφώσουν τις παγκόσμιες επιχειρηματικές δραστηριότητες, εξετάζοντας μελέτες περιπτώσεων επιτυχούς υιοθέτησης και εφαρμογής τεχνολογίας.</w:t>
+      </w:r>
+    </w:p>
+    <w:p>
+      <w:pPr>
+        <w:pStyle w:val="ListParagraph"/>
+        <w:numPr>
+          <w:ilvl w:val="0"/>
+          <w:numId w:val="46"/>
+        </w:numPr>
+      </w:pPr>
+      <w:r>
+        <w:t>Τονίζοντας τη σημασία μιας στρατηγικής και προσεκτικής προσέγγισης για την υιοθέτηση τεχνολογίας στις παγκόσμιες επιχειρηματικές δραστηριότητες, τονίζοντας την ανάγκη για πλαίσια όπως το TOGAF να καθοδηγούν τη λήψη αποφάσεων.</w:t>
+      </w:r>
+    </w:p>
+    <w:p>
+      <w:pPr>
+        <w:pStyle w:val="ListParagraph"/>
+        <w:numPr>
+          <w:ilvl w:val="0"/>
+          <w:numId w:val="46"/>
+        </w:numPr>
+      </w:pPr>
+      <w:r>
+        <w:t>Προσδιορισμός περιοχών για περαιτέρω έρευνα σχετικά με το ρόλο της τεχνολογίας στις παγκόσμιες επιχειρηματικές δραστηριότητες, όπως η διερεύνηση των επιπτώσεων των αναδυόμενων τεχνολογιών στο διεθνές εμπόριο και στο μέλλον της εργασίας.</w:t>
+      </w:r>
+    </w:p>
+    <w:p>
+      <w:pPr>
         <w:pStyle w:val="Heading1"/>
         <w:numPr>
           <w:ilvl w:val="0"/>
@@ -4273,7 +4291,6 @@
         </w:numPr>
         <w:rPr>
           <w:rFonts w:cs="Arial"/>
-          <w:lang w:val="en-US"/>
         </w:rPr>
       </w:pPr>
       <w:bookmarkStart w:id="6" w:name="_Toc101275473"/>
@@ -4283,7 +4300,99 @@
           <w:rFonts w:cs="Arial"/>
           <w:lang w:val="en-US"/>
         </w:rPr>
-        <w:t>RESULT OF RESEARCH WORK IN THE ACADEMIC COMMUNITY</w:t>
+        <w:lastRenderedPageBreak/>
+        <w:t>RESULT</w:t>
+      </w:r>
+      <w:r>
+        <w:rPr>
+          <w:rFonts w:cs="Arial"/>
+        </w:rPr>
+        <w:t xml:space="preserve"> </w:t>
+      </w:r>
+      <w:r>
+        <w:rPr>
+          <w:rFonts w:cs="Arial"/>
+          <w:lang w:val="en-US"/>
+        </w:rPr>
+        <w:t>OF</w:t>
+      </w:r>
+      <w:r>
+        <w:rPr>
+          <w:rFonts w:cs="Arial"/>
+        </w:rPr>
+        <w:t xml:space="preserve"> </w:t>
+      </w:r>
+      <w:r>
+        <w:rPr>
+          <w:rFonts w:cs="Arial"/>
+          <w:lang w:val="en-US"/>
+        </w:rPr>
+        <w:t>RESEARCH</w:t>
+      </w:r>
+      <w:r>
+        <w:rPr>
+          <w:rFonts w:cs="Arial"/>
+        </w:rPr>
+        <w:t xml:space="preserve"> </w:t>
+      </w:r>
+      <w:r>
+        <w:rPr>
+          <w:rFonts w:cs="Arial"/>
+          <w:lang w:val="en-US"/>
+        </w:rPr>
+        <w:t>WORK</w:t>
+      </w:r>
+      <w:r>
+        <w:rPr>
+          <w:rFonts w:cs="Arial"/>
+        </w:rPr>
+        <w:t xml:space="preserve"> </w:t>
+      </w:r>
+      <w:r>
+        <w:rPr>
+          <w:rFonts w:cs="Arial"/>
+          <w:lang w:val="en-US"/>
+        </w:rPr>
+        <w:t>IN</w:t>
+      </w:r>
+      <w:r>
+        <w:rPr>
+          <w:rFonts w:cs="Arial"/>
+        </w:rPr>
+        <w:t xml:space="preserve"> </w:t>
+      </w:r>
+      <w:r>
+        <w:rPr>
+          <w:rFonts w:cs="Arial"/>
+          <w:lang w:val="en-US"/>
+        </w:rPr>
+        <w:t>THE</w:t>
+      </w:r>
+      <w:r>
+        <w:rPr>
+          <w:rFonts w:cs="Arial"/>
+        </w:rPr>
+        <w:t xml:space="preserve"> </w:t>
+      </w:r>
+      <w:r>
+        <w:rPr>
+          <w:rFonts w:cs="Arial"/>
+          <w:lang w:val="en-US"/>
+        </w:rPr>
+        <w:t>ACADEMIC</w:t>
+      </w:r>
+      <w:r>
+        <w:rPr>
+          <w:rFonts w:cs="Arial"/>
+        </w:rPr>
+        <w:t xml:space="preserve"> </w:t>
+      </w:r>
+      <w:r>
+        <w:rPr>
+          <w:rFonts w:cs="Arial"/>
+          <w:lang w:val="en-US"/>
+        </w:rPr>
+        <w:t>COMMUNITY</w:t>
       </w:r>
       <w:bookmarkEnd w:id="6"/>
       <w:bookmarkEnd w:id="7"/>
@@ -4400,6 +4509,150 @@
           <w:lang w:val="en-US"/>
         </w:rPr>
         <w:t>Identifying areas for further research on the role of technology in global business operations, such as exploring the implications of emerging technologies for international trade and the future of work.</w:t>
+      </w:r>
+    </w:p>
+    <w:p>
+      <w:pPr>
+        <w:pStyle w:val="Heading1"/>
+        <w:numPr>
+          <w:ilvl w:val="0"/>
+          <w:numId w:val="42"/>
+        </w:numPr>
+        <w:jc w:val="both"/>
+        <w:rPr>
+          <w:rFonts w:cs="Arial"/>
+        </w:rPr>
+      </w:pPr>
+      <w:bookmarkStart w:id="8" w:name="_Toc101275474"/>
+      <w:bookmarkStart w:id="9" w:name="_Toc129099705"/>
+      <w:r>
+        <w:rPr>
+          <w:rFonts w:cs="Arial"/>
+        </w:rPr>
+        <w:t>ΑΠΟΤΕΛΕΣΜΑ</w:t>
+      </w:r>
+      <w:r>
+        <w:rPr>
+          <w:rFonts w:cs="Arial"/>
+          <w:lang w:val="en-US"/>
+        </w:rPr>
+        <w:t xml:space="preserve"> </w:t>
+      </w:r>
+      <w:r>
+        <w:rPr>
+          <w:rFonts w:cs="Arial"/>
+        </w:rPr>
+        <w:t>ΤΗΣ</w:t>
+      </w:r>
+      <w:r>
+        <w:rPr>
+          <w:rFonts w:cs="Arial"/>
+          <w:lang w:val="en-US"/>
+        </w:rPr>
+        <w:t xml:space="preserve"> </w:t>
+      </w:r>
+      <w:r>
+        <w:rPr>
+          <w:rFonts w:cs="Arial"/>
+        </w:rPr>
+        <w:t>ΕΡΓΑΣΙΑΣ</w:t>
+      </w:r>
+      <w:r>
+        <w:rPr>
+          <w:rFonts w:cs="Arial"/>
+          <w:lang w:val="en-US"/>
+        </w:rPr>
+        <w:t xml:space="preserve"> </w:t>
+      </w:r>
+      <w:r>
+        <w:rPr>
+          <w:rFonts w:cs="Arial"/>
+        </w:rPr>
+        <w:t>ΣΤΗΝ</w:t>
+      </w:r>
+      <w:r>
+        <w:rPr>
+          <w:rFonts w:cs="Arial"/>
+          <w:lang w:val="en-US"/>
+        </w:rPr>
+        <w:t xml:space="preserve"> </w:t>
+      </w:r>
+      <w:r>
+        <w:rPr>
+          <w:rFonts w:cs="Arial"/>
+        </w:rPr>
+        <w:t>ΚΟΙΝΩΝΙΑ</w:t>
+      </w:r>
+      <w:bookmarkEnd w:id="8"/>
+      <w:bookmarkEnd w:id="9"/>
+    </w:p>
+    <w:p>
+      <w:pPr>
+        <w:pStyle w:val="ListParagraph"/>
+        <w:numPr>
+          <w:ilvl w:val="0"/>
+          <w:numId w:val="44"/>
+        </w:numPr>
+      </w:pPr>
+      <w:r>
+        <w:t>Παροχή πληροφοριών σε επιχειρήσεις σχετικά με το πώς να αξιοποιήσουν αποτελεσματικά την τεχνολογία για να βελτιώσουν τις παγκόσμιες δραστηριότητές τους, γεγονός που μπορεί να οδηγήσει σε βελτιωμένη απόδοση, παραγωγικότητα και κερδοφορία.</w:t>
+      </w:r>
+    </w:p>
+    <w:p>
+      <w:pPr>
+        <w:pStyle w:val="ListParagraph"/>
+        <w:numPr>
+          <w:ilvl w:val="0"/>
+          <w:numId w:val="44"/>
+        </w:numPr>
+      </w:pPr>
+      <w:r>
+        <w:t xml:space="preserve">Ευαισθητοποίηση των υπευθύνων χάραξης πολιτικής και του κοινού σχετικά με τα πιθανά οφέλη και τις προκλήσεις από τη χρήση αναδυόμενων τεχνολογιών όπως DAO, WEB3.0, TOGAF, </w:t>
+      </w:r>
+      <w:proofErr w:type="spellStart"/>
+      <w:r>
+        <w:t>blockchain</w:t>
+      </w:r>
+      <w:proofErr w:type="spellEnd"/>
+      <w:r>
+        <w:t xml:space="preserve"> και αλγοριθμική διαχείριση ανθρώπινου δυναμικού στις παγκόσμιες επιχειρηματικές δραστηριότητες, που μπορεί να οδηγήσει σε ενημερωμένες αποφάσεις πολιτικής και δημόσιο διάλογο .</w:t>
+      </w:r>
+    </w:p>
+    <w:p>
+      <w:pPr>
+        <w:pStyle w:val="ListParagraph"/>
+        <w:numPr>
+          <w:ilvl w:val="0"/>
+          <w:numId w:val="44"/>
+        </w:numPr>
+      </w:pPr>
+      <w:r>
+        <w:t>Ενίσχυση του παγκόσμιου εμπορίου και της διεθνούς συνεργασίας με τη διευκόλυνση της υιοθέτησης και ενσωμάτωσης της τεχνολογίας στις επιχειρηματικές δραστηριότητες, η οποία μπορεί να οδηγήσει σε αυξημένη οικονομική ανάπτυξη και ανάπτυξη.</w:t>
+      </w:r>
+    </w:p>
+    <w:p>
+      <w:pPr>
+        <w:pStyle w:val="ListParagraph"/>
+        <w:numPr>
+          <w:ilvl w:val="0"/>
+          <w:numId w:val="44"/>
+        </w:numPr>
+      </w:pPr>
+      <w:r>
+        <w:lastRenderedPageBreak/>
+        <w:t>Προώθηση της καινοτομίας και της δημιουργικότητας στις παγκόσμιες επιχειρηματικές δραστηριότητες διερευνώντας τις δυνατότητες των αναδυόμενων τεχνολογιών και ενθαρρύνοντας τις εταιρείες να πειραματιστούν με νέες ιδέες και στρατηγικές.</w:t>
+      </w:r>
+    </w:p>
+    <w:p>
+      <w:pPr>
+        <w:pStyle w:val="ListParagraph"/>
+        <w:numPr>
+          <w:ilvl w:val="0"/>
+          <w:numId w:val="44"/>
+        </w:numPr>
+      </w:pPr>
+      <w:r>
+        <w:t>Επισήμανση της ανάγκης για μια στρατηγική και υπεύθυνη προσέγγιση για την υιοθέτηση τεχνολογίας στις παγκόσμιες επιχειρηματικές δραστηριότητες, η οποία μπορεί να βοηθήσει στον μετριασμό των κινδύνων και των προκλήσεων που συνδέονται με την εφαρμογή της τεχνολογίας, όπως ανησυχίες για την ασφάλεια και ηθικές επιπτώσεις.</w:t>
       </w:r>
     </w:p>
     <w:p>
@@ -4415,68 +4668,120 @@
           <w:lang w:val="en-US"/>
         </w:rPr>
       </w:pPr>
-      <w:bookmarkStart w:id="8" w:name="_Toc101275474"/>
-      <w:bookmarkStart w:id="9" w:name="_Toc129099705"/>
+      <w:bookmarkStart w:id="10" w:name="_Toc101275475"/>
+      <w:bookmarkStart w:id="11" w:name="_Toc129099706"/>
       <w:r>
         <w:rPr>
           <w:rFonts w:cs="Arial"/>
-        </w:rPr>
-        <w:t>ΑΠΟΤΕΛΕΣΜΑ</w:t>
-      </w:r>
-      <w:r>
-        <w:rPr>
-          <w:rFonts w:cs="Arial"/>
-          <w:lang w:val="en-US"/>
-        </w:rPr>
-        <w:t xml:space="preserve"> </w:t>
-      </w:r>
-      <w:r>
-        <w:rPr>
-          <w:rFonts w:cs="Arial"/>
-        </w:rPr>
-        <w:t>ΤΗΣ</w:t>
-      </w:r>
-      <w:r>
-        <w:rPr>
-          <w:rFonts w:cs="Arial"/>
-          <w:lang w:val="en-US"/>
-        </w:rPr>
-        <w:t xml:space="preserve"> </w:t>
-      </w:r>
-      <w:r>
-        <w:rPr>
-          <w:rFonts w:cs="Arial"/>
-        </w:rPr>
-        <w:t>ΕΡΓΑΣΙΑΣ</w:t>
-      </w:r>
-      <w:r>
-        <w:rPr>
-          <w:rFonts w:cs="Arial"/>
-          <w:lang w:val="en-US"/>
-        </w:rPr>
-        <w:t xml:space="preserve"> </w:t>
-      </w:r>
-      <w:r>
-        <w:rPr>
-          <w:rFonts w:cs="Arial"/>
-        </w:rPr>
-        <w:t>ΣΤΗΝ</w:t>
-      </w:r>
-      <w:r>
-        <w:rPr>
-          <w:rFonts w:cs="Arial"/>
-          <w:lang w:val="en-US"/>
-        </w:rPr>
-        <w:t xml:space="preserve"> </w:t>
-      </w:r>
-      <w:r>
-        <w:rPr>
-          <w:rFonts w:cs="Arial"/>
-        </w:rPr>
-        <w:t>ΚΟΙΝΩΝΙΑ</w:t>
-      </w:r>
-      <w:bookmarkEnd w:id="8"/>
-      <w:bookmarkEnd w:id="9"/>
+          <w:lang w:val="en-US"/>
+        </w:rPr>
+        <w:t>RESULT OF RESEARCH WORK IN SOCIETY</w:t>
+      </w:r>
+      <w:bookmarkEnd w:id="10"/>
+      <w:bookmarkEnd w:id="11"/>
+    </w:p>
+    <w:p>
+      <w:pPr>
+        <w:pStyle w:val="ListParagraph"/>
+        <w:numPr>
+          <w:ilvl w:val="0"/>
+          <w:numId w:val="43"/>
+        </w:numPr>
+        <w:rPr>
+          <w:lang w:val="en-US"/>
+        </w:rPr>
+      </w:pPr>
+      <w:r>
+        <w:rPr>
+          <w:lang w:val="en-US"/>
+        </w:rPr>
+        <w:t>Providing insights for businesses on how to effectively leverage technology to enhance their global operations, which may lead to improved efficiency, productivity, and profitability.</w:t>
+      </w:r>
+    </w:p>
+    <w:p>
+      <w:pPr>
+        <w:pStyle w:val="ListParagraph"/>
+        <w:numPr>
+          <w:ilvl w:val="0"/>
+          <w:numId w:val="43"/>
+        </w:numPr>
+        <w:rPr>
+          <w:lang w:val="en-US"/>
+        </w:rPr>
+      </w:pPr>
+      <w:r>
+        <w:rPr>
+          <w:lang w:val="en-US"/>
+        </w:rPr>
+        <w:t>Raising awareness among policymakers and the public about the potential benefits and challenges of using emerging technologies such as DAO, WEB3.0, TOGAF, blockchain, and HR algorithmic management in global business operations, which may lead to informed policy decisions and public discourse.</w:t>
+      </w:r>
+    </w:p>
+    <w:p>
+      <w:pPr>
+        <w:pStyle w:val="ListParagraph"/>
+        <w:numPr>
+          <w:ilvl w:val="0"/>
+          <w:numId w:val="43"/>
+        </w:numPr>
+        <w:rPr>
+          <w:lang w:val="en-US"/>
+        </w:rPr>
+      </w:pPr>
+      <w:r>
+        <w:rPr>
+          <w:lang w:val="en-US"/>
+        </w:rPr>
+        <w:t>Enhancing global trade and international collaboration by facilitating the adoption and integration of technology into business operations, which may lead to increased economic growth and development.</w:t>
+      </w:r>
+    </w:p>
+    <w:p>
+      <w:pPr>
+        <w:pStyle w:val="ListParagraph"/>
+        <w:numPr>
+          <w:ilvl w:val="0"/>
+          <w:numId w:val="43"/>
+        </w:numPr>
+        <w:rPr>
+          <w:lang w:val="en-US"/>
+        </w:rPr>
+      </w:pPr>
+      <w:r>
+        <w:rPr>
+          <w:lang w:val="en-US"/>
+        </w:rPr>
+        <w:t>Fostering innovation and creativity in global business operations by exploring the potential of emerging technologies and encouraging companies to experiment with new ideas and strategies.</w:t>
+      </w:r>
+    </w:p>
+    <w:p>
+      <w:pPr>
+        <w:pStyle w:val="ListParagraph"/>
+        <w:numPr>
+          <w:ilvl w:val="0"/>
+          <w:numId w:val="43"/>
+        </w:numPr>
+        <w:rPr>
+          <w:lang w:val="en-US"/>
+        </w:rPr>
+      </w:pPr>
+      <w:r>
+        <w:rPr>
+          <w:lang w:val="en-US"/>
+        </w:rPr>
+        <w:t>Highlighting the need for a strategic and responsible approach to technology adoption in global business operations, which may help to mitigate risks and challenges associated with technology implementation, such as security concerns and ethical implications.</w:t>
+      </w:r>
+    </w:p>
+    <w:p>
+      <w:pPr>
+        <w:rPr>
+          <w:lang w:val="en-US"/>
+        </w:rPr>
+      </w:pPr>
+      <w:r>
+        <w:rPr>
+          <w:lang w:val="en-US"/>
+        </w:rPr>
+        <w:br w:type="page"/>
+      </w:r>
     </w:p>
     <w:p>
       <w:pPr>
@@ -4488,165 +4793,36 @@
         <w:ind w:left="360" w:hanging="360"/>
         <w:rPr>
           <w:rFonts w:cs="Arial"/>
-          <w:lang w:val="en-US"/>
-        </w:rPr>
-      </w:pPr>
-      <w:bookmarkStart w:id="10" w:name="_Toc101275475"/>
-      <w:bookmarkStart w:id="11" w:name="_Toc129099706"/>
+        </w:rPr>
+      </w:pPr>
+      <w:bookmarkStart w:id="12" w:name="_Toc101275476"/>
+      <w:bookmarkStart w:id="13" w:name="_Toc129099707"/>
+      <w:bookmarkStart w:id="14" w:name="_Ref121422984"/>
       <w:r>
         <w:rPr>
           <w:rFonts w:cs="Arial"/>
-          <w:lang w:val="en-US"/>
-        </w:rPr>
-        <w:t>RESULT OF RESEARCH WORK IN SOCIETY</w:t>
-      </w:r>
-      <w:bookmarkEnd w:id="10"/>
-      <w:bookmarkEnd w:id="11"/>
+        </w:rPr>
+        <w:lastRenderedPageBreak/>
+        <w:t>ΕΙΣΑΓΩΓΗ</w:t>
+      </w:r>
+      <w:bookmarkEnd w:id="12"/>
+      <w:bookmarkEnd w:id="13"/>
     </w:p>
     <w:p>
       <w:pPr>
-        <w:pStyle w:val="ListParagraph"/>
-        <w:numPr>
-          <w:ilvl w:val="0"/>
-          <w:numId w:val="43"/>
-        </w:numPr>
-        <w:rPr>
-          <w:lang w:val="en-US"/>
-        </w:rPr>
-      </w:pPr>
-      <w:r>
-        <w:rPr>
-          <w:lang w:val="en-US"/>
-        </w:rPr>
-        <w:t>Providing insights for businesses on how to effectively leverage technology to enhance their global operations, which may lead to improved efficiency, productivity, and profitability.</w:t>
-      </w:r>
-    </w:p>
-    <w:p>
-      <w:pPr>
-        <w:pStyle w:val="ListParagraph"/>
-        <w:numPr>
-          <w:ilvl w:val="0"/>
-          <w:numId w:val="43"/>
-        </w:numPr>
-        <w:rPr>
-          <w:lang w:val="en-US"/>
-        </w:rPr>
-      </w:pPr>
-      <w:r>
-        <w:rPr>
-          <w:lang w:val="en-US"/>
-        </w:rPr>
-        <w:lastRenderedPageBreak/>
-        <w:t>Raising awareness among policymakers and the public about the potential benefits and challenges of using emerging technologies such as DAO, WEB3.0, TOGAF, blockchain, and HR algorithmic management in global business operations, which may lead to informed policy decisions and public discourse.</w:t>
-      </w:r>
-    </w:p>
-    <w:p>
-      <w:pPr>
-        <w:pStyle w:val="ListParagraph"/>
-        <w:numPr>
-          <w:ilvl w:val="0"/>
-          <w:numId w:val="43"/>
-        </w:numPr>
-        <w:rPr>
-          <w:lang w:val="en-US"/>
-        </w:rPr>
-      </w:pPr>
-      <w:r>
-        <w:rPr>
-          <w:lang w:val="en-US"/>
-        </w:rPr>
-        <w:t>Enhancing global trade and international collaboration by facilitating the adoption and integration of technology into business operations, which may lead to increased economic growth and development.</w:t>
-      </w:r>
-    </w:p>
-    <w:p>
-      <w:pPr>
-        <w:pStyle w:val="ListParagraph"/>
-        <w:numPr>
-          <w:ilvl w:val="0"/>
-          <w:numId w:val="43"/>
-        </w:numPr>
-        <w:rPr>
-          <w:lang w:val="en-US"/>
-        </w:rPr>
-      </w:pPr>
-      <w:r>
-        <w:rPr>
-          <w:lang w:val="en-US"/>
-        </w:rPr>
-        <w:t>Fostering innovation and creativity in global business operations by exploring the potential of emerging technologies and encouraging companies to experiment with new ideas and strategies.</w:t>
-      </w:r>
-    </w:p>
-    <w:p>
-      <w:pPr>
-        <w:pStyle w:val="ListParagraph"/>
-        <w:numPr>
-          <w:ilvl w:val="0"/>
-          <w:numId w:val="43"/>
-        </w:numPr>
-        <w:rPr>
-          <w:lang w:val="en-US"/>
-        </w:rPr>
-      </w:pPr>
-      <w:r>
-        <w:rPr>
-          <w:lang w:val="en-US"/>
-        </w:rPr>
-        <w:t>Highlighting the need for a strategic and responsible approach to technology adoption in global business operations, which may help to mitigate risks and challenges associated with technology implementation, such as security concerns and ethical implications.</w:t>
-      </w:r>
-    </w:p>
-    <w:p>
-      <w:pPr>
-        <w:rPr>
-          <w:lang w:val="en-US"/>
-        </w:rPr>
-      </w:pPr>
-      <w:r>
-        <w:rPr>
-          <w:lang w:val="en-US"/>
-        </w:rPr>
-        <w:br w:type="page"/>
-      </w:r>
-    </w:p>
-    <w:p>
-      <w:pPr>
         <w:pStyle w:val="Heading1"/>
-        <w:numPr>
-          <w:ilvl w:val="0"/>
-          <w:numId w:val="0"/>
-        </w:numPr>
-        <w:ind w:left="360" w:hanging="360"/>
-        <w:rPr>
-          <w:rFonts w:cs="Arial"/>
-        </w:rPr>
-      </w:pPr>
-      <w:bookmarkStart w:id="12" w:name="_Ref121422984"/>
-      <w:bookmarkStart w:id="13" w:name="_Toc101275476"/>
-      <w:bookmarkStart w:id="14" w:name="_Toc129099707"/>
-      <w:r>
-        <w:rPr>
-          <w:rFonts w:cs="Arial"/>
-        </w:rPr>
-        <w:lastRenderedPageBreak/>
-        <w:t>ΕΙΣΑΓΩΓΗ</w:t>
-      </w:r>
-      <w:bookmarkEnd w:id="13"/>
+      </w:pPr>
+      <w:bookmarkStart w:id="15" w:name="_Toc129099708"/>
+      <w:r>
+        <w:t xml:space="preserve">Το όραμα της </w:t>
+      </w:r>
+      <w:r>
+        <w:rPr>
+          <w:lang w:val="en-US"/>
+        </w:rPr>
+        <w:t>TESLA</w:t>
+      </w:r>
       <w:bookmarkEnd w:id="14"/>
-    </w:p>
-    <w:p>
-      <w:pPr>
-        <w:pStyle w:val="Heading1"/>
-      </w:pPr>
-      <w:bookmarkStart w:id="15" w:name="_Toc129099708"/>
-      <w:r>
-        <w:t xml:space="preserve">Το όραμα της </w:t>
-      </w:r>
-      <w:r>
-        <w:rPr>
-          <w:lang w:val="en-US"/>
-        </w:rPr>
-        <w:t>TESLA</w:t>
-      </w:r>
-      <w:bookmarkEnd w:id="12"/>
       <w:bookmarkEnd w:id="15"/>
     </w:p>
     <w:p>
@@ -13094,7 +13270,6 @@
                 <w:rFonts w:ascii="Times New Roman" w:hAnsi="Times New Roman" w:cs="Times New Roman"/>
                 <w:szCs w:val="24"/>
               </w:rPr>
-              <w:lastRenderedPageBreak/>
               <w:t>Διαπραγματευτική δύναμη των προμηθευτών</w:t>
             </w:r>
             <w:r>
@@ -14959,7 +15134,6 @@
                 <w:rFonts w:ascii="Times New Roman" w:hAnsi="Times New Roman" w:cs="Times New Roman"/>
                 <w:szCs w:val="24"/>
               </w:rPr>
-              <w:lastRenderedPageBreak/>
               <w:t>Απειλή του ανταγωνισμού</w:t>
             </w:r>
             <w:r>
@@ -19313,6 +19487,95 @@
     </w:lvl>
   </w:abstractNum>
   <w:abstractNum w:abstractNumId="5" w15:restartNumberingAfterBreak="0">
+    <w:nsid w:val="12BA2B17"/>
+    <w:multiLevelType w:val="hybridMultilevel"/>
+    <w:tmpl w:val="43CC570E"/>
+    <w:lvl w:ilvl="0" w:tplc="0409000F">
+      <w:start w:val="1"/>
+      <w:numFmt w:val="decimal"/>
+      <w:lvlText w:val="%1."/>
+      <w:lvlJc w:val="left"/>
+      <w:pPr>
+        <w:ind w:left="720" w:hanging="360"/>
+      </w:pPr>
+      <w:rPr>
+        <w:rFonts w:hint="default"/>
+      </w:rPr>
+    </w:lvl>
+    <w:lvl w:ilvl="1" w:tplc="04090019" w:tentative="1">
+      <w:start w:val="1"/>
+      <w:numFmt w:val="lowerLetter"/>
+      <w:lvlText w:val="%2."/>
+      <w:lvlJc w:val="left"/>
+      <w:pPr>
+        <w:ind w:left="1440" w:hanging="360"/>
+      </w:pPr>
+    </w:lvl>
+    <w:lvl w:ilvl="2" w:tplc="0409001B" w:tentative="1">
+      <w:start w:val="1"/>
+      <w:numFmt w:val="lowerRoman"/>
+      <w:lvlText w:val="%3."/>
+      <w:lvlJc w:val="right"/>
+      <w:pPr>
+        <w:ind w:left="2160" w:hanging="180"/>
+      </w:pPr>
+    </w:lvl>
+    <w:lvl w:ilvl="3" w:tplc="0409000F" w:tentative="1">
+      <w:start w:val="1"/>
+      <w:numFmt w:val="decimal"/>
+      <w:lvlText w:val="%4."/>
+      <w:lvlJc w:val="left"/>
+      <w:pPr>
+        <w:ind w:left="2880" w:hanging="360"/>
+      </w:pPr>
+    </w:lvl>
+    <w:lvl w:ilvl="4" w:tplc="04090019" w:tentative="1">
+      <w:start w:val="1"/>
+      <w:numFmt w:val="lowerLetter"/>
+      <w:lvlText w:val="%5."/>
+      <w:lvlJc w:val="left"/>
+      <w:pPr>
+        <w:ind w:left="3600" w:hanging="360"/>
+      </w:pPr>
+    </w:lvl>
+    <w:lvl w:ilvl="5" w:tplc="0409001B" w:tentative="1">
+      <w:start w:val="1"/>
+      <w:numFmt w:val="lowerRoman"/>
+      <w:lvlText w:val="%6."/>
+      <w:lvlJc w:val="right"/>
+      <w:pPr>
+        <w:ind w:left="4320" w:hanging="180"/>
+      </w:pPr>
+    </w:lvl>
+    <w:lvl w:ilvl="6" w:tplc="0409000F" w:tentative="1">
+      <w:start w:val="1"/>
+      <w:numFmt w:val="decimal"/>
+      <w:lvlText w:val="%7."/>
+      <w:lvlJc w:val="left"/>
+      <w:pPr>
+        <w:ind w:left="5040" w:hanging="360"/>
+      </w:pPr>
+    </w:lvl>
+    <w:lvl w:ilvl="7" w:tplc="04090019" w:tentative="1">
+      <w:start w:val="1"/>
+      <w:numFmt w:val="lowerLetter"/>
+      <w:lvlText w:val="%8."/>
+      <w:lvlJc w:val="left"/>
+      <w:pPr>
+        <w:ind w:left="5760" w:hanging="360"/>
+      </w:pPr>
+    </w:lvl>
+    <w:lvl w:ilvl="8" w:tplc="0409001B" w:tentative="1">
+      <w:start w:val="1"/>
+      <w:numFmt w:val="lowerRoman"/>
+      <w:lvlText w:val="%9."/>
+      <w:lvlJc w:val="right"/>
+      <w:pPr>
+        <w:ind w:left="6480" w:hanging="180"/>
+      </w:pPr>
+    </w:lvl>
+  </w:abstractNum>
+  <w:abstractNum w:abstractNumId="6" w15:restartNumberingAfterBreak="0">
     <w:nsid w:val="1806621B"/>
     <w:multiLevelType w:val="hybridMultilevel"/>
     <w:tmpl w:val="CA362F9C"/>
@@ -19425,7 +19688,7 @@
       </w:rPr>
     </w:lvl>
   </w:abstractNum>
-  <w:abstractNum w:abstractNumId="6" w15:restartNumberingAfterBreak="0">
+  <w:abstractNum w:abstractNumId="7" w15:restartNumberingAfterBreak="0">
     <w:nsid w:val="180D56D7"/>
     <w:multiLevelType w:val="hybridMultilevel"/>
     <w:tmpl w:val="8C1220B4"/>
@@ -19538,7 +19801,7 @@
       </w:rPr>
     </w:lvl>
   </w:abstractNum>
-  <w:abstractNum w:abstractNumId="7" w15:restartNumberingAfterBreak="0">
+  <w:abstractNum w:abstractNumId="8" w15:restartNumberingAfterBreak="0">
     <w:nsid w:val="1A7D5DF8"/>
     <w:multiLevelType w:val="hybridMultilevel"/>
     <w:tmpl w:val="2DF2F326"/>
@@ -19651,7 +19914,7 @@
       </w:rPr>
     </w:lvl>
   </w:abstractNum>
-  <w:abstractNum w:abstractNumId="8" w15:restartNumberingAfterBreak="0">
+  <w:abstractNum w:abstractNumId="9" w15:restartNumberingAfterBreak="0">
     <w:nsid w:val="1ADE7923"/>
     <w:multiLevelType w:val="multilevel"/>
     <w:tmpl w:val="EEE46772"/>
@@ -19764,7 +20027,7 @@
       </w:pPr>
     </w:lvl>
   </w:abstractNum>
-  <w:abstractNum w:abstractNumId="9" w15:restartNumberingAfterBreak="0">
+  <w:abstractNum w:abstractNumId="10" w15:restartNumberingAfterBreak="0">
     <w:nsid w:val="1DB67D08"/>
     <w:multiLevelType w:val="hybridMultilevel"/>
     <w:tmpl w:val="02F84E3C"/>
@@ -19877,10 +20140,10 @@
       </w:rPr>
     </w:lvl>
   </w:abstractNum>
-  <w:abstractNum w:abstractNumId="10" w15:restartNumberingAfterBreak="0">
+  <w:abstractNum w:abstractNumId="11" w15:restartNumberingAfterBreak="0">
     <w:nsid w:val="1F704BED"/>
     <w:multiLevelType w:val="hybridMultilevel"/>
-    <w:tmpl w:val="1F28A0F2"/>
+    <w:tmpl w:val="1640135C"/>
     <w:lvl w:ilvl="0" w:tplc="0409000F">
       <w:start w:val="1"/>
       <w:numFmt w:val="decimal"/>
@@ -19963,7 +20226,7 @@
       </w:pPr>
     </w:lvl>
   </w:abstractNum>
-  <w:abstractNum w:abstractNumId="11" w15:restartNumberingAfterBreak="0">
+  <w:abstractNum w:abstractNumId="12" w15:restartNumberingAfterBreak="0">
     <w:nsid w:val="23DC6A3F"/>
     <w:multiLevelType w:val="hybridMultilevel"/>
     <w:tmpl w:val="93940428"/>
@@ -20076,7 +20339,7 @@
       </w:rPr>
     </w:lvl>
   </w:abstractNum>
-  <w:abstractNum w:abstractNumId="12" w15:restartNumberingAfterBreak="0">
+  <w:abstractNum w:abstractNumId="13" w15:restartNumberingAfterBreak="0">
     <w:nsid w:val="25833D4F"/>
     <w:multiLevelType w:val="hybridMultilevel"/>
     <w:tmpl w:val="68B0A0B6"/>
@@ -20162,7 +20425,7 @@
       </w:pPr>
     </w:lvl>
   </w:abstractNum>
-  <w:abstractNum w:abstractNumId="13" w15:restartNumberingAfterBreak="0">
+  <w:abstractNum w:abstractNumId="14" w15:restartNumberingAfterBreak="0">
     <w:nsid w:val="2ACC058F"/>
     <w:multiLevelType w:val="multilevel"/>
     <w:tmpl w:val="D0ECADA8"/>
@@ -20275,7 +20538,96 @@
       </w:rPr>
     </w:lvl>
   </w:abstractNum>
-  <w:abstractNum w:abstractNumId="14" w15:restartNumberingAfterBreak="0">
+  <w:abstractNum w:abstractNumId="15" w15:restartNumberingAfterBreak="0">
+    <w:nsid w:val="32A22B4A"/>
+    <w:multiLevelType w:val="hybridMultilevel"/>
+    <w:tmpl w:val="33C22B58"/>
+    <w:lvl w:ilvl="0" w:tplc="0409000F">
+      <w:start w:val="1"/>
+      <w:numFmt w:val="decimal"/>
+      <w:lvlText w:val="%1."/>
+      <w:lvlJc w:val="left"/>
+      <w:pPr>
+        <w:ind w:left="720" w:hanging="360"/>
+      </w:pPr>
+      <w:rPr>
+        <w:rFonts w:hint="default"/>
+      </w:rPr>
+    </w:lvl>
+    <w:lvl w:ilvl="1" w:tplc="04090019" w:tentative="1">
+      <w:start w:val="1"/>
+      <w:numFmt w:val="lowerLetter"/>
+      <w:lvlText w:val="%2."/>
+      <w:lvlJc w:val="left"/>
+      <w:pPr>
+        <w:ind w:left="1440" w:hanging="360"/>
+      </w:pPr>
+    </w:lvl>
+    <w:lvl w:ilvl="2" w:tplc="0409001B" w:tentative="1">
+      <w:start w:val="1"/>
+      <w:numFmt w:val="lowerRoman"/>
+      <w:lvlText w:val="%3."/>
+      <w:lvlJc w:val="right"/>
+      <w:pPr>
+        <w:ind w:left="2160" w:hanging="180"/>
+      </w:pPr>
+    </w:lvl>
+    <w:lvl w:ilvl="3" w:tplc="0409000F" w:tentative="1">
+      <w:start w:val="1"/>
+      <w:numFmt w:val="decimal"/>
+      <w:lvlText w:val="%4."/>
+      <w:lvlJc w:val="left"/>
+      <w:pPr>
+        <w:ind w:left="2880" w:hanging="360"/>
+      </w:pPr>
+    </w:lvl>
+    <w:lvl w:ilvl="4" w:tplc="04090019" w:tentative="1">
+      <w:start w:val="1"/>
+      <w:numFmt w:val="lowerLetter"/>
+      <w:lvlText w:val="%5."/>
+      <w:lvlJc w:val="left"/>
+      <w:pPr>
+        <w:ind w:left="3600" w:hanging="360"/>
+      </w:pPr>
+    </w:lvl>
+    <w:lvl w:ilvl="5" w:tplc="0409001B" w:tentative="1">
+      <w:start w:val="1"/>
+      <w:numFmt w:val="lowerRoman"/>
+      <w:lvlText w:val="%6."/>
+      <w:lvlJc w:val="right"/>
+      <w:pPr>
+        <w:ind w:left="4320" w:hanging="180"/>
+      </w:pPr>
+    </w:lvl>
+    <w:lvl w:ilvl="6" w:tplc="0409000F" w:tentative="1">
+      <w:start w:val="1"/>
+      <w:numFmt w:val="decimal"/>
+      <w:lvlText w:val="%7."/>
+      <w:lvlJc w:val="left"/>
+      <w:pPr>
+        <w:ind w:left="5040" w:hanging="360"/>
+      </w:pPr>
+    </w:lvl>
+    <w:lvl w:ilvl="7" w:tplc="04090019" w:tentative="1">
+      <w:start w:val="1"/>
+      <w:numFmt w:val="lowerLetter"/>
+      <w:lvlText w:val="%8."/>
+      <w:lvlJc w:val="left"/>
+      <w:pPr>
+        <w:ind w:left="5760" w:hanging="360"/>
+      </w:pPr>
+    </w:lvl>
+    <w:lvl w:ilvl="8" w:tplc="0409001B" w:tentative="1">
+      <w:start w:val="1"/>
+      <w:numFmt w:val="lowerRoman"/>
+      <w:lvlText w:val="%9."/>
+      <w:lvlJc w:val="right"/>
+      <w:pPr>
+        <w:ind w:left="6480" w:hanging="180"/>
+      </w:pPr>
+    </w:lvl>
+  </w:abstractNum>
+  <w:abstractNum w:abstractNumId="16" w15:restartNumberingAfterBreak="0">
     <w:nsid w:val="36CB4D3F"/>
     <w:multiLevelType w:val="hybridMultilevel"/>
     <w:tmpl w:val="56CEAF0C"/>
@@ -20388,7 +20740,7 @@
       </w:rPr>
     </w:lvl>
   </w:abstractNum>
-  <w:abstractNum w:abstractNumId="15" w15:restartNumberingAfterBreak="0">
+  <w:abstractNum w:abstractNumId="17" w15:restartNumberingAfterBreak="0">
     <w:nsid w:val="37FC6BA3"/>
     <w:multiLevelType w:val="hybridMultilevel"/>
     <w:tmpl w:val="3CAA8E30"/>
@@ -20474,7 +20826,7 @@
       </w:pPr>
     </w:lvl>
   </w:abstractNum>
-  <w:abstractNum w:abstractNumId="16" w15:restartNumberingAfterBreak="0">
+  <w:abstractNum w:abstractNumId="18" w15:restartNumberingAfterBreak="0">
     <w:nsid w:val="381A72D9"/>
     <w:multiLevelType w:val="hybridMultilevel"/>
     <w:tmpl w:val="6B16B442"/>
@@ -20588,7 +20940,7 @@
       </w:rPr>
     </w:lvl>
   </w:abstractNum>
-  <w:abstractNum w:abstractNumId="17" w15:restartNumberingAfterBreak="0">
+  <w:abstractNum w:abstractNumId="19" w15:restartNumberingAfterBreak="0">
     <w:nsid w:val="3D4A0663"/>
     <w:multiLevelType w:val="hybridMultilevel"/>
     <w:tmpl w:val="288E4E5E"/>
@@ -20677,7 +21029,7 @@
       </w:pPr>
     </w:lvl>
   </w:abstractNum>
-  <w:abstractNum w:abstractNumId="18" w15:restartNumberingAfterBreak="0">
+  <w:abstractNum w:abstractNumId="20" w15:restartNumberingAfterBreak="0">
     <w:nsid w:val="3EB557A0"/>
     <w:multiLevelType w:val="hybridMultilevel"/>
     <w:tmpl w:val="BD866706"/>
@@ -20790,7 +21142,7 @@
       </w:rPr>
     </w:lvl>
   </w:abstractNum>
-  <w:abstractNum w:abstractNumId="19" w15:restartNumberingAfterBreak="0">
+  <w:abstractNum w:abstractNumId="21" w15:restartNumberingAfterBreak="0">
     <w:nsid w:val="42464377"/>
     <w:multiLevelType w:val="hybridMultilevel"/>
     <w:tmpl w:val="CEB22726"/>
@@ -20903,7 +21255,7 @@
       </w:rPr>
     </w:lvl>
   </w:abstractNum>
-  <w:abstractNum w:abstractNumId="20" w15:restartNumberingAfterBreak="0">
+  <w:abstractNum w:abstractNumId="22" w15:restartNumberingAfterBreak="0">
     <w:nsid w:val="473279CD"/>
     <w:multiLevelType w:val="hybridMultilevel"/>
     <w:tmpl w:val="DF58EF6C"/>
@@ -21016,7 +21368,7 @@
       </w:rPr>
     </w:lvl>
   </w:abstractNum>
-  <w:abstractNum w:abstractNumId="21" w15:restartNumberingAfterBreak="0">
+  <w:abstractNum w:abstractNumId="23" w15:restartNumberingAfterBreak="0">
     <w:nsid w:val="4D6D06F1"/>
     <w:multiLevelType w:val="hybridMultilevel"/>
     <w:tmpl w:val="B91AD334"/>
@@ -21129,7 +21481,7 @@
       </w:rPr>
     </w:lvl>
   </w:abstractNum>
-  <w:abstractNum w:abstractNumId="22" w15:restartNumberingAfterBreak="0">
+  <w:abstractNum w:abstractNumId="24" w15:restartNumberingAfterBreak="0">
     <w:nsid w:val="4D7B36FB"/>
     <w:multiLevelType w:val="hybridMultilevel"/>
     <w:tmpl w:val="4F84CCA4"/>
@@ -21215,7 +21567,7 @@
       </w:pPr>
     </w:lvl>
   </w:abstractNum>
-  <w:abstractNum w:abstractNumId="23" w15:restartNumberingAfterBreak="0">
+  <w:abstractNum w:abstractNumId="25" w15:restartNumberingAfterBreak="0">
     <w:nsid w:val="4E8B6E9B"/>
     <w:multiLevelType w:val="hybridMultilevel"/>
     <w:tmpl w:val="0AB289EA"/>
@@ -21328,7 +21680,7 @@
       </w:rPr>
     </w:lvl>
   </w:abstractNum>
-  <w:abstractNum w:abstractNumId="24" w15:restartNumberingAfterBreak="0">
+  <w:abstractNum w:abstractNumId="26" w15:restartNumberingAfterBreak="0">
     <w:nsid w:val="5209731A"/>
     <w:multiLevelType w:val="multilevel"/>
     <w:tmpl w:val="EDD0E0C6"/>
@@ -21441,7 +21793,7 @@
       </w:pPr>
     </w:lvl>
   </w:abstractNum>
-  <w:abstractNum w:abstractNumId="25" w15:restartNumberingAfterBreak="0">
+  <w:abstractNum w:abstractNumId="27" w15:restartNumberingAfterBreak="0">
     <w:nsid w:val="5370495D"/>
     <w:multiLevelType w:val="hybridMultilevel"/>
     <w:tmpl w:val="8370E924"/>
@@ -21554,7 +21906,7 @@
       </w:rPr>
     </w:lvl>
   </w:abstractNum>
-  <w:abstractNum w:abstractNumId="26" w15:restartNumberingAfterBreak="0">
+  <w:abstractNum w:abstractNumId="28" w15:restartNumberingAfterBreak="0">
     <w:nsid w:val="550975B4"/>
     <w:multiLevelType w:val="hybridMultilevel"/>
     <w:tmpl w:val="95402F16"/>
@@ -21667,7 +22019,7 @@
       </w:rPr>
     </w:lvl>
   </w:abstractNum>
-  <w:abstractNum w:abstractNumId="27" w15:restartNumberingAfterBreak="0">
+  <w:abstractNum w:abstractNumId="29" w15:restartNumberingAfterBreak="0">
     <w:nsid w:val="5569626C"/>
     <w:multiLevelType w:val="hybridMultilevel"/>
     <w:tmpl w:val="23280D70"/>
@@ -21780,7 +22132,7 @@
       </w:rPr>
     </w:lvl>
   </w:abstractNum>
-  <w:abstractNum w:abstractNumId="28" w15:restartNumberingAfterBreak="0">
+  <w:abstractNum w:abstractNumId="30" w15:restartNumberingAfterBreak="0">
     <w:nsid w:val="581F5BD3"/>
     <w:multiLevelType w:val="hybridMultilevel"/>
     <w:tmpl w:val="07D62156"/>
@@ -21893,7 +22245,7 @@
       </w:rPr>
     </w:lvl>
   </w:abstractNum>
-  <w:abstractNum w:abstractNumId="29" w15:restartNumberingAfterBreak="0">
+  <w:abstractNum w:abstractNumId="31" w15:restartNumberingAfterBreak="0">
     <w:nsid w:val="5F6F776E"/>
     <w:multiLevelType w:val="multilevel"/>
     <w:tmpl w:val="1E146314"/>
@@ -22006,7 +22358,7 @@
       </w:rPr>
     </w:lvl>
   </w:abstractNum>
-  <w:abstractNum w:abstractNumId="30" w15:restartNumberingAfterBreak="0">
+  <w:abstractNum w:abstractNumId="32" w15:restartNumberingAfterBreak="0">
     <w:nsid w:val="618B4AAF"/>
     <w:multiLevelType w:val="hybridMultilevel"/>
     <w:tmpl w:val="1DA8F940"/>
@@ -22119,7 +22471,93 @@
       </w:rPr>
     </w:lvl>
   </w:abstractNum>
-  <w:abstractNum w:abstractNumId="31" w15:restartNumberingAfterBreak="0">
+  <w:abstractNum w:abstractNumId="33" w15:restartNumberingAfterBreak="0">
+    <w:nsid w:val="66E5379B"/>
+    <w:multiLevelType w:val="hybridMultilevel"/>
+    <w:tmpl w:val="03D6831A"/>
+    <w:lvl w:ilvl="0" w:tplc="0409000F">
+      <w:start w:val="1"/>
+      <w:numFmt w:val="decimal"/>
+      <w:lvlText w:val="%1."/>
+      <w:lvlJc w:val="left"/>
+      <w:pPr>
+        <w:ind w:left="720" w:hanging="360"/>
+      </w:pPr>
+    </w:lvl>
+    <w:lvl w:ilvl="1" w:tplc="04090019" w:tentative="1">
+      <w:start w:val="1"/>
+      <w:numFmt w:val="lowerLetter"/>
+      <w:lvlText w:val="%2."/>
+      <w:lvlJc w:val="left"/>
+      <w:pPr>
+        <w:ind w:left="1440" w:hanging="360"/>
+      </w:pPr>
+    </w:lvl>
+    <w:lvl w:ilvl="2" w:tplc="0409001B" w:tentative="1">
+      <w:start w:val="1"/>
+      <w:numFmt w:val="lowerRoman"/>
+      <w:lvlText w:val="%3."/>
+      <w:lvlJc w:val="right"/>
+      <w:pPr>
+        <w:ind w:left="2160" w:hanging="180"/>
+      </w:pPr>
+    </w:lvl>
+    <w:lvl w:ilvl="3" w:tplc="0409000F" w:tentative="1">
+      <w:start w:val="1"/>
+      <w:numFmt w:val="decimal"/>
+      <w:lvlText w:val="%4."/>
+      <w:lvlJc w:val="left"/>
+      <w:pPr>
+        <w:ind w:left="2880" w:hanging="360"/>
+      </w:pPr>
+    </w:lvl>
+    <w:lvl w:ilvl="4" w:tplc="04090019" w:tentative="1">
+      <w:start w:val="1"/>
+      <w:numFmt w:val="lowerLetter"/>
+      <w:lvlText w:val="%5."/>
+      <w:lvlJc w:val="left"/>
+      <w:pPr>
+        <w:ind w:left="3600" w:hanging="360"/>
+      </w:pPr>
+    </w:lvl>
+    <w:lvl w:ilvl="5" w:tplc="0409001B" w:tentative="1">
+      <w:start w:val="1"/>
+      <w:numFmt w:val="lowerRoman"/>
+      <w:lvlText w:val="%6."/>
+      <w:lvlJc w:val="right"/>
+      <w:pPr>
+        <w:ind w:left="4320" w:hanging="180"/>
+      </w:pPr>
+    </w:lvl>
+    <w:lvl w:ilvl="6" w:tplc="0409000F" w:tentative="1">
+      <w:start w:val="1"/>
+      <w:numFmt w:val="decimal"/>
+      <w:lvlText w:val="%7."/>
+      <w:lvlJc w:val="left"/>
+      <w:pPr>
+        <w:ind w:left="5040" w:hanging="360"/>
+      </w:pPr>
+    </w:lvl>
+    <w:lvl w:ilvl="7" w:tplc="04090019" w:tentative="1">
+      <w:start w:val="1"/>
+      <w:numFmt w:val="lowerLetter"/>
+      <w:lvlText w:val="%8."/>
+      <w:lvlJc w:val="left"/>
+      <w:pPr>
+        <w:ind w:left="5760" w:hanging="360"/>
+      </w:pPr>
+    </w:lvl>
+    <w:lvl w:ilvl="8" w:tplc="0409001B" w:tentative="1">
+      <w:start w:val="1"/>
+      <w:numFmt w:val="lowerRoman"/>
+      <w:lvlText w:val="%9."/>
+      <w:lvlJc w:val="right"/>
+      <w:pPr>
+        <w:ind w:left="6480" w:hanging="180"/>
+      </w:pPr>
+    </w:lvl>
+  </w:abstractNum>
+  <w:abstractNum w:abstractNumId="34" w15:restartNumberingAfterBreak="0">
     <w:nsid w:val="6FE44AD7"/>
     <w:multiLevelType w:val="hybridMultilevel"/>
     <w:tmpl w:val="B334675E"/>
@@ -22232,7 +22670,7 @@
       </w:rPr>
     </w:lvl>
   </w:abstractNum>
-  <w:abstractNum w:abstractNumId="32" w15:restartNumberingAfterBreak="0">
+  <w:abstractNum w:abstractNumId="35" w15:restartNumberingAfterBreak="0">
     <w:nsid w:val="73695BBB"/>
     <w:multiLevelType w:val="hybridMultilevel"/>
     <w:tmpl w:val="E248A672"/>
@@ -22345,7 +22783,7 @@
       </w:rPr>
     </w:lvl>
   </w:abstractNum>
-  <w:abstractNum w:abstractNumId="33" w15:restartNumberingAfterBreak="0">
+  <w:abstractNum w:abstractNumId="36" w15:restartNumberingAfterBreak="0">
     <w:nsid w:val="768058E5"/>
     <w:multiLevelType w:val="hybridMultilevel"/>
     <w:tmpl w:val="0B2860EE"/>
@@ -22458,7 +22896,7 @@
       </w:rPr>
     </w:lvl>
   </w:abstractNum>
-  <w:abstractNum w:abstractNumId="34" w15:restartNumberingAfterBreak="0">
+  <w:abstractNum w:abstractNumId="37" w15:restartNumberingAfterBreak="0">
     <w:nsid w:val="77321CE7"/>
     <w:multiLevelType w:val="hybridMultilevel"/>
     <w:tmpl w:val="F9360DD0"/>
@@ -22571,7 +23009,7 @@
       </w:rPr>
     </w:lvl>
   </w:abstractNum>
-  <w:abstractNum w:abstractNumId="35" w15:restartNumberingAfterBreak="0">
+  <w:abstractNum w:abstractNumId="38" w15:restartNumberingAfterBreak="0">
     <w:nsid w:val="777B0860"/>
     <w:multiLevelType w:val="multilevel"/>
     <w:tmpl w:val="FA726F7C"/>
@@ -22688,7 +23126,7 @@
       </w:rPr>
     </w:lvl>
   </w:abstractNum>
-  <w:abstractNum w:abstractNumId="36" w15:restartNumberingAfterBreak="0">
+  <w:abstractNum w:abstractNumId="39" w15:restartNumberingAfterBreak="0">
     <w:nsid w:val="79BD2254"/>
     <w:multiLevelType w:val="multilevel"/>
     <w:tmpl w:val="E1A07024"/>
@@ -22801,7 +23239,7 @@
       </w:rPr>
     </w:lvl>
   </w:abstractNum>
-  <w:abstractNum w:abstractNumId="37" w15:restartNumberingAfterBreak="0">
+  <w:abstractNum w:abstractNumId="40" w15:restartNumberingAfterBreak="0">
     <w:nsid w:val="7DFE4F38"/>
     <w:multiLevelType w:val="hybridMultilevel"/>
     <w:tmpl w:val="B868FB2A"/>
@@ -22914,7 +23352,7 @@
       </w:rPr>
     </w:lvl>
   </w:abstractNum>
-  <w:abstractNum w:abstractNumId="38" w15:restartNumberingAfterBreak="0">
+  <w:abstractNum w:abstractNumId="41" w15:restartNumberingAfterBreak="0">
     <w:nsid w:val="7FB761E2"/>
     <w:multiLevelType w:val="multilevel"/>
     <w:tmpl w:val="C532AF86"/>
@@ -23028,10 +23466,10 @@
     </w:lvl>
   </w:abstractNum>
   <w:num w:numId="1" w16cid:durableId="2109765652">
-    <w:abstractNumId w:val="36"/>
+    <w:abstractNumId w:val="39"/>
   </w:num>
   <w:num w:numId="2" w16cid:durableId="1513257405">
-    <w:abstractNumId w:val="36"/>
+    <w:abstractNumId w:val="39"/>
     <w:lvlOverride w:ilvl="0">
       <w:lvl w:ilvl="0">
         <w:start w:val="1"/>
@@ -23160,7 +23598,7 @@
     </w:lvlOverride>
   </w:num>
   <w:num w:numId="3" w16cid:durableId="541552127">
-    <w:abstractNumId w:val="36"/>
+    <w:abstractNumId w:val="39"/>
     <w:lvlOverride w:ilvl="0">
       <w:lvl w:ilvl="0">
         <w:start w:val="1"/>
@@ -23289,13 +23727,13 @@
     </w:lvlOverride>
   </w:num>
   <w:num w:numId="4" w16cid:durableId="947084116">
-    <w:abstractNumId w:val="29"/>
+    <w:abstractNumId w:val="31"/>
   </w:num>
   <w:num w:numId="5" w16cid:durableId="595753595">
     <w:abstractNumId w:val="2"/>
   </w:num>
   <w:num w:numId="6" w16cid:durableId="1946420307">
-    <w:abstractNumId w:val="36"/>
+    <w:abstractNumId w:val="39"/>
     <w:lvlOverride w:ilvl="0">
       <w:lvl w:ilvl="0">
         <w:start w:val="1"/>
@@ -23424,115 +23862,124 @@
     </w:lvlOverride>
   </w:num>
   <w:num w:numId="7" w16cid:durableId="963584777">
-    <w:abstractNumId w:val="36"/>
+    <w:abstractNumId w:val="39"/>
   </w:num>
   <w:num w:numId="8" w16cid:durableId="503981716">
-    <w:abstractNumId w:val="19"/>
+    <w:abstractNumId w:val="21"/>
   </w:num>
   <w:num w:numId="9" w16cid:durableId="1216772171">
-    <w:abstractNumId w:val="13"/>
+    <w:abstractNumId w:val="14"/>
   </w:num>
   <w:num w:numId="10" w16cid:durableId="216742478">
-    <w:abstractNumId w:val="31"/>
+    <w:abstractNumId w:val="34"/>
   </w:num>
   <w:num w:numId="11" w16cid:durableId="765075388">
-    <w:abstractNumId w:val="11"/>
+    <w:abstractNumId w:val="12"/>
   </w:num>
   <w:num w:numId="12" w16cid:durableId="435560500">
     <w:abstractNumId w:val="4"/>
   </w:num>
   <w:num w:numId="13" w16cid:durableId="1980917498">
-    <w:abstractNumId w:val="28"/>
+    <w:abstractNumId w:val="30"/>
   </w:num>
   <w:num w:numId="14" w16cid:durableId="169568506">
     <w:abstractNumId w:val="1"/>
   </w:num>
   <w:num w:numId="15" w16cid:durableId="1411076814">
+    <w:abstractNumId w:val="38"/>
+  </w:num>
+  <w:num w:numId="16" w16cid:durableId="1526942231">
+    <w:abstractNumId w:val="32"/>
+  </w:num>
+  <w:num w:numId="17" w16cid:durableId="1751654748">
     <w:abstractNumId w:val="35"/>
   </w:num>
-  <w:num w:numId="16" w16cid:durableId="1526942231">
-    <w:abstractNumId w:val="30"/>
-  </w:num>
-  <w:num w:numId="17" w16cid:durableId="1751654748">
-    <w:abstractNumId w:val="32"/>
-  </w:num>
   <w:num w:numId="18" w16cid:durableId="414866319">
-    <w:abstractNumId w:val="25"/>
+    <w:abstractNumId w:val="27"/>
   </w:num>
   <w:num w:numId="19" w16cid:durableId="179703789">
+    <w:abstractNumId w:val="10"/>
+  </w:num>
+  <w:num w:numId="20" w16cid:durableId="1092778255">
+    <w:abstractNumId w:val="6"/>
+  </w:num>
+  <w:num w:numId="21" w16cid:durableId="1199855999">
+    <w:abstractNumId w:val="26"/>
+  </w:num>
+  <w:num w:numId="22" w16cid:durableId="621889428">
+    <w:abstractNumId w:val="17"/>
+  </w:num>
+  <w:num w:numId="23" w16cid:durableId="498934105">
+    <w:abstractNumId w:val="40"/>
+  </w:num>
+  <w:num w:numId="24" w16cid:durableId="1321159100">
+    <w:abstractNumId w:val="19"/>
+  </w:num>
+  <w:num w:numId="25" w16cid:durableId="382751046">
     <w:abstractNumId w:val="9"/>
   </w:num>
-  <w:num w:numId="20" w16cid:durableId="1092778255">
-    <w:abstractNumId w:val="5"/>
-  </w:num>
-  <w:num w:numId="21" w16cid:durableId="1199855999">
-    <w:abstractNumId w:val="24"/>
-  </w:num>
-  <w:num w:numId="22" w16cid:durableId="621889428">
-    <w:abstractNumId w:val="15"/>
-  </w:num>
-  <w:num w:numId="23" w16cid:durableId="498934105">
-    <w:abstractNumId w:val="37"/>
-  </w:num>
-  <w:num w:numId="24" w16cid:durableId="1321159100">
-    <w:abstractNumId w:val="17"/>
-  </w:num>
-  <w:num w:numId="25" w16cid:durableId="382751046">
-    <w:abstractNumId w:val="8"/>
-  </w:num>
   <w:num w:numId="26" w16cid:durableId="986930567">
-    <w:abstractNumId w:val="26"/>
+    <w:abstractNumId w:val="28"/>
   </w:num>
   <w:num w:numId="27" w16cid:durableId="1045789663">
-    <w:abstractNumId w:val="38"/>
+    <w:abstractNumId w:val="41"/>
   </w:num>
   <w:num w:numId="28" w16cid:durableId="738674588">
-    <w:abstractNumId w:val="33"/>
+    <w:abstractNumId w:val="36"/>
   </w:num>
   <w:num w:numId="29" w16cid:durableId="1714963101">
-    <w:abstractNumId w:val="18"/>
+    <w:abstractNumId w:val="20"/>
   </w:num>
   <w:num w:numId="30" w16cid:durableId="1159345998">
     <w:abstractNumId w:val="3"/>
   </w:num>
   <w:num w:numId="31" w16cid:durableId="168493297">
-    <w:abstractNumId w:val="21"/>
+    <w:abstractNumId w:val="23"/>
   </w:num>
   <w:num w:numId="32" w16cid:durableId="245262242">
-    <w:abstractNumId w:val="34"/>
+    <w:abstractNumId w:val="37"/>
   </w:num>
   <w:num w:numId="33" w16cid:durableId="626934843">
-    <w:abstractNumId w:val="22"/>
+    <w:abstractNumId w:val="24"/>
   </w:num>
   <w:num w:numId="34" w16cid:durableId="2122411623">
-    <w:abstractNumId w:val="20"/>
+    <w:abstractNumId w:val="22"/>
   </w:num>
   <w:num w:numId="35" w16cid:durableId="1680691838">
     <w:abstractNumId w:val="0"/>
   </w:num>
   <w:num w:numId="36" w16cid:durableId="2085252131">
-    <w:abstractNumId w:val="14"/>
+    <w:abstractNumId w:val="16"/>
   </w:num>
   <w:num w:numId="37" w16cid:durableId="1623684292">
-    <w:abstractNumId w:val="23"/>
+    <w:abstractNumId w:val="25"/>
   </w:num>
   <w:num w:numId="38" w16cid:durableId="512230169">
-    <w:abstractNumId w:val="6"/>
+    <w:abstractNumId w:val="7"/>
   </w:num>
   <w:num w:numId="39" w16cid:durableId="1814441878">
-    <w:abstractNumId w:val="27"/>
+    <w:abstractNumId w:val="29"/>
   </w:num>
   <w:num w:numId="40" w16cid:durableId="1186363864">
-    <w:abstractNumId w:val="7"/>
+    <w:abstractNumId w:val="8"/>
   </w:num>
   <w:num w:numId="41" w16cid:durableId="781345546">
-    <w:abstractNumId w:val="16"/>
+    <w:abstractNumId w:val="18"/>
   </w:num>
   <w:num w:numId="42" w16cid:durableId="1753702263">
-    <w:abstractNumId w:val="10"/>
+    <w:abstractNumId w:val="11"/>
   </w:num>
   <w:num w:numId="43" w16cid:durableId="1923292983">
-    <w:abstractNumId w:val="12"/>
+    <w:abstractNumId w:val="13"/>
+  </w:num>
+  <w:num w:numId="44" w16cid:durableId="72242432">
+    <w:abstractNumId w:val="5"/>
+  </w:num>
+  <w:num w:numId="45" w16cid:durableId="361636441">
+    <w:abstractNumId w:val="33"/>
+  </w:num>
+  <w:num w:numId="46" w16cid:durableId="1932351550">
+    <w:abstractNumId w:val="15"/>
   </w:num>
 </w:numbering>
 </file>

</xml_diff>